<commit_message>
Added data summary and Java program design
</commit_message>
<xml_diff>
--- a/Milestone2.docx
+++ b/Milestone2.docx
@@ -1,6 +1,6 @@
 
 <file path=word/document.xml><?xml version="1.0" encoding="utf-8"?>
-<w:document xmlns:wpc="http://schemas.microsoft.com/office/word/2010/wordprocessingCanvas" xmlns:cx="http://schemas.microsoft.com/office/drawing/2014/chartex" xmlns:cx1="http://schemas.microsoft.com/office/drawing/2015/9/8/chartex" xmlns:mc="http://schemas.openxmlformats.org/markup-compatibility/2006" xmlns:o="urn:schemas-microsoft-com:office:office" xmlns:r="http://schemas.openxmlformats.org/officeDocument/2006/relationships" xmlns:m="http://schemas.openxmlformats.org/officeDocument/2006/math" xmlns:v="urn:schemas-microsoft-com:vml" xmlns:wp14="http://schemas.microsoft.com/office/word/2010/wordprocessingDrawing" xmlns:wp="http://schemas.openxmlformats.org/drawingml/2006/wordprocessingDrawing" xmlns:w10="urn:schemas-microsoft-com:office:word" xmlns:w="http://schemas.openxmlformats.org/wordprocessingml/2006/main" xmlns:w14="http://schemas.microsoft.com/office/word/2010/wordml" xmlns:w15="http://schemas.microsoft.com/office/word/2012/wordml" xmlns:w16se="http://schemas.microsoft.com/office/word/2015/wordml/symex" xmlns:wpg="http://schemas.microsoft.com/office/word/2010/wordprocessingGroup" xmlns:wpi="http://schemas.microsoft.com/office/word/2010/wordprocessingInk" xmlns:wne="http://schemas.microsoft.com/office/word/2006/wordml" xmlns:wps="http://schemas.microsoft.com/office/word/2010/wordprocessingShape" mc:Ignorable="w14 w15 w16se wp14">
+<w:document xmlns:wpc="http://schemas.microsoft.com/office/word/2010/wordprocessingCanvas" xmlns:cx="http://schemas.microsoft.com/office/drawing/2014/chartex" xmlns:cx1="http://schemas.microsoft.com/office/drawing/2015/9/8/chartex" xmlns:cx2="http://schemas.microsoft.com/office/drawing/2015/10/21/chartex" xmlns:cx3="http://schemas.microsoft.com/office/drawing/2016/5/9/chartex" xmlns:cx4="http://schemas.microsoft.com/office/drawing/2016/5/10/chartex" xmlns:cx5="http://schemas.microsoft.com/office/drawing/2016/5/11/chartex" xmlns:cx6="http://schemas.microsoft.com/office/drawing/2016/5/12/chartex" xmlns:cx7="http://schemas.microsoft.com/office/drawing/2016/5/13/chartex" xmlns:cx8="http://schemas.microsoft.com/office/drawing/2016/5/14/chartex" xmlns:mc="http://schemas.openxmlformats.org/markup-compatibility/2006" xmlns:aink="http://schemas.microsoft.com/office/drawing/2016/ink" xmlns:am3d="http://schemas.microsoft.com/office/drawing/2017/model3d" xmlns:o="urn:schemas-microsoft-com:office:office" xmlns:r="http://schemas.openxmlformats.org/officeDocument/2006/relationships" xmlns:m="http://schemas.openxmlformats.org/officeDocument/2006/math" xmlns:v="urn:schemas-microsoft-com:vml" xmlns:wp14="http://schemas.microsoft.com/office/word/2010/wordprocessingDrawing" xmlns:wp="http://schemas.openxmlformats.org/drawingml/2006/wordprocessingDrawing" xmlns:w10="urn:schemas-microsoft-com:office:word" xmlns:w="http://schemas.openxmlformats.org/wordprocessingml/2006/main" xmlns:w14="http://schemas.microsoft.com/office/word/2010/wordml" xmlns:w15="http://schemas.microsoft.com/office/word/2012/wordml" xmlns:w16cid="http://schemas.microsoft.com/office/word/2016/wordml/cid" xmlns:w16se="http://schemas.microsoft.com/office/word/2015/wordml/symex" xmlns:wpg="http://schemas.microsoft.com/office/word/2010/wordprocessingGroup" xmlns:wpi="http://schemas.microsoft.com/office/word/2010/wordprocessingInk" xmlns:wne="http://schemas.microsoft.com/office/word/2006/wordml" xmlns:wps="http://schemas.microsoft.com/office/word/2010/wordprocessingShape" mc:Ignorable="w14 w15 w16se w16cid wp14">
   <w:body>
     <w:p>
       <w:pPr>
@@ -12,239 +12,316 @@
           <w:szCs w:val="24"/>
         </w:rPr>
       </w:pPr>
+      <w:r>
+        <w:rPr>
+          <w:rFonts w:ascii="Times New Roman" w:hAnsi="Times New Roman" w:cs="Times New Roman"/>
+          <w:sz w:val="24"/>
+          <w:szCs w:val="24"/>
+        </w:rPr>
+        <w:t>Shane Saunders &amp; Tim Jensen</w:t>
+      </w:r>
+    </w:p>
+    <w:p>
+      <w:pPr>
+        <w:spacing w:line="480" w:lineRule="auto"/>
+        <w:jc w:val="right"/>
+        <w:rPr>
+          <w:rFonts w:ascii="Times New Roman" w:hAnsi="Times New Roman" w:cs="Times New Roman"/>
+          <w:sz w:val="24"/>
+          <w:szCs w:val="24"/>
+        </w:rPr>
+      </w:pPr>
+      <w:r>
+        <w:rPr>
+          <w:rFonts w:ascii="Times New Roman" w:hAnsi="Times New Roman" w:cs="Times New Roman"/>
+          <w:sz w:val="24"/>
+          <w:szCs w:val="24"/>
+        </w:rPr>
+        <w:t>Dr. Mingrui Zhang</w:t>
+      </w:r>
+    </w:p>
+    <w:p>
+      <w:pPr>
+        <w:spacing w:line="480" w:lineRule="auto"/>
+        <w:jc w:val="right"/>
+        <w:rPr>
+          <w:rFonts w:ascii="Times New Roman" w:hAnsi="Times New Roman" w:cs="Times New Roman"/>
+          <w:sz w:val="24"/>
+          <w:szCs w:val="24"/>
+        </w:rPr>
+      </w:pPr>
+      <w:r>
+        <w:rPr>
+          <w:rFonts w:ascii="Times New Roman" w:hAnsi="Times New Roman" w:cs="Times New Roman"/>
+          <w:sz w:val="24"/>
+          <w:szCs w:val="24"/>
+        </w:rPr>
+        <w:t>CS485</w:t>
+      </w:r>
+    </w:p>
+    <w:p>
+      <w:pPr>
+        <w:spacing w:line="480" w:lineRule="auto"/>
+        <w:jc w:val="right"/>
+        <w:rPr>
+          <w:rFonts w:ascii="Times New Roman" w:hAnsi="Times New Roman" w:cs="Times New Roman"/>
+          <w:sz w:val="24"/>
+          <w:szCs w:val="24"/>
+        </w:rPr>
+      </w:pPr>
+      <w:r>
+        <w:rPr>
+          <w:rFonts w:ascii="Times New Roman" w:hAnsi="Times New Roman" w:cs="Times New Roman"/>
+          <w:sz w:val="24"/>
+          <w:szCs w:val="24"/>
+        </w:rPr>
+        <w:t>10/25/18</w:t>
+      </w:r>
+    </w:p>
+    <w:p>
+      <w:pPr>
+        <w:spacing w:line="480" w:lineRule="auto"/>
+        <w:jc w:val="center"/>
+        <w:rPr>
+          <w:rFonts w:ascii="Times New Roman" w:hAnsi="Times New Roman" w:cs="Times New Roman"/>
+          <w:sz w:val="24"/>
+          <w:szCs w:val="24"/>
+        </w:rPr>
+      </w:pPr>
+      <w:r>
+        <w:rPr>
+          <w:rFonts w:ascii="Times New Roman" w:hAnsi="Times New Roman" w:cs="Times New Roman"/>
+          <w:sz w:val="24"/>
+          <w:szCs w:val="24"/>
+        </w:rPr>
+        <w:t>Art Database: Milestone II Report</w:t>
+      </w:r>
+    </w:p>
+    <w:p>
+      <w:pPr>
+        <w:spacing w:line="480" w:lineRule="auto"/>
+        <w:rPr>
+          <w:rFonts w:ascii="Times New Roman" w:hAnsi="Times New Roman" w:cs="Times New Roman"/>
+          <w:sz w:val="24"/>
+          <w:szCs w:val="24"/>
+        </w:rPr>
+      </w:pPr>
+    </w:p>
+    <w:p>
+      <w:pPr>
+        <w:spacing w:line="480" w:lineRule="auto"/>
+        <w:rPr>
+          <w:rFonts w:ascii="Times New Roman" w:hAnsi="Times New Roman" w:cs="Times New Roman"/>
+          <w:sz w:val="24"/>
+          <w:szCs w:val="24"/>
+        </w:rPr>
+      </w:pPr>
+    </w:p>
+    <w:p>
+      <w:pPr>
+        <w:spacing w:line="480" w:lineRule="auto"/>
+        <w:rPr>
+          <w:rFonts w:ascii="Times New Roman" w:hAnsi="Times New Roman" w:cs="Times New Roman"/>
+          <w:sz w:val="24"/>
+          <w:szCs w:val="24"/>
+        </w:rPr>
+      </w:pPr>
+    </w:p>
+    <w:p>
+      <w:pPr>
+        <w:spacing w:line="480" w:lineRule="auto"/>
+        <w:rPr>
+          <w:rFonts w:ascii="Times New Roman" w:hAnsi="Times New Roman" w:cs="Times New Roman"/>
+          <w:sz w:val="24"/>
+          <w:szCs w:val="24"/>
+        </w:rPr>
+      </w:pPr>
+    </w:p>
+    <w:p>
+      <w:pPr>
+        <w:spacing w:line="480" w:lineRule="auto"/>
+        <w:rPr>
+          <w:rFonts w:ascii="Times New Roman" w:hAnsi="Times New Roman" w:cs="Times New Roman"/>
+          <w:sz w:val="24"/>
+          <w:szCs w:val="24"/>
+        </w:rPr>
+      </w:pPr>
+    </w:p>
+    <w:p>
+      <w:pPr>
+        <w:spacing w:line="480" w:lineRule="auto"/>
+        <w:rPr>
+          <w:rFonts w:ascii="Times New Roman" w:hAnsi="Times New Roman" w:cs="Times New Roman"/>
+          <w:sz w:val="24"/>
+          <w:szCs w:val="24"/>
+        </w:rPr>
+      </w:pPr>
+    </w:p>
+    <w:p>
+      <w:pPr>
+        <w:spacing w:line="480" w:lineRule="auto"/>
+        <w:rPr>
+          <w:rFonts w:ascii="Times New Roman" w:hAnsi="Times New Roman" w:cs="Times New Roman"/>
+          <w:sz w:val="24"/>
+          <w:szCs w:val="24"/>
+        </w:rPr>
+      </w:pPr>
+    </w:p>
+    <w:p>
+      <w:pPr>
+        <w:spacing w:line="480" w:lineRule="auto"/>
+        <w:rPr>
+          <w:rFonts w:ascii="Times New Roman" w:hAnsi="Times New Roman" w:cs="Times New Roman"/>
+          <w:sz w:val="24"/>
+          <w:szCs w:val="24"/>
+        </w:rPr>
+      </w:pPr>
+    </w:p>
+    <w:p>
+      <w:pPr>
+        <w:spacing w:line="480" w:lineRule="auto"/>
+        <w:rPr>
+          <w:rFonts w:ascii="Times New Roman" w:hAnsi="Times New Roman" w:cs="Times New Roman"/>
+          <w:sz w:val="24"/>
+          <w:szCs w:val="24"/>
+        </w:rPr>
+      </w:pPr>
+    </w:p>
+    <w:p>
+      <w:pPr>
+        <w:spacing w:line="480" w:lineRule="auto"/>
+        <w:rPr>
+          <w:rFonts w:ascii="Times New Roman" w:hAnsi="Times New Roman" w:cs="Times New Roman"/>
+          <w:sz w:val="24"/>
+          <w:szCs w:val="24"/>
+        </w:rPr>
+      </w:pPr>
+    </w:p>
+    <w:p>
+      <w:pPr>
+        <w:spacing w:line="480" w:lineRule="auto"/>
+        <w:rPr>
+          <w:rFonts w:ascii="Times New Roman" w:hAnsi="Times New Roman" w:cs="Times New Roman"/>
+          <w:sz w:val="24"/>
+          <w:szCs w:val="24"/>
+        </w:rPr>
+      </w:pPr>
+    </w:p>
+    <w:p>
+      <w:pPr>
+        <w:spacing w:line="480" w:lineRule="auto"/>
+        <w:rPr>
+          <w:rFonts w:ascii="Times New Roman" w:hAnsi="Times New Roman" w:cs="Times New Roman"/>
+          <w:sz w:val="24"/>
+          <w:szCs w:val="24"/>
+        </w:rPr>
+      </w:pPr>
+    </w:p>
+    <w:p>
+      <w:pPr>
+        <w:spacing w:line="480" w:lineRule="auto"/>
+        <w:rPr>
+          <w:rFonts w:ascii="Times New Roman" w:hAnsi="Times New Roman" w:cs="Times New Roman"/>
+          <w:sz w:val="24"/>
+          <w:szCs w:val="24"/>
+        </w:rPr>
+      </w:pPr>
+    </w:p>
+    <w:p>
+      <w:pPr>
+        <w:spacing w:line="480" w:lineRule="auto"/>
+        <w:rPr>
+          <w:rFonts w:ascii="Times New Roman" w:hAnsi="Times New Roman" w:cs="Times New Roman"/>
+          <w:sz w:val="24"/>
+          <w:szCs w:val="24"/>
+        </w:rPr>
+      </w:pPr>
+      <w:r>
+        <w:rPr>
+          <w:rFonts w:ascii="Times New Roman" w:hAnsi="Times New Roman" w:cs="Times New Roman"/>
+          <w:sz w:val="24"/>
+          <w:szCs w:val="24"/>
+        </w:rPr>
+        <w:lastRenderedPageBreak/>
+        <w:t>Data</w:t>
+      </w:r>
+    </w:p>
+    <w:p>
+      <w:pPr>
+        <w:spacing w:line="480" w:lineRule="auto"/>
+        <w:rPr>
+          <w:rFonts w:ascii="Times New Roman" w:hAnsi="Times New Roman" w:cs="Times New Roman"/>
+          <w:sz w:val="24"/>
+          <w:szCs w:val="24"/>
+        </w:rPr>
+      </w:pPr>
+      <w:r>
+        <w:rPr>
+          <w:rFonts w:ascii="Times New Roman" w:hAnsi="Times New Roman" w:cs="Times New Roman"/>
+          <w:sz w:val="24"/>
+          <w:szCs w:val="24"/>
+        </w:rPr>
+        <w:tab/>
+        <w:t xml:space="preserve">To import the data we will be using, which is in the form of JSON files, we have created a Java program that parses JSON files, formats and cleans the data </w:t>
+      </w:r>
+      <w:r>
+        <w:rPr>
+          <w:rFonts w:ascii="Times New Roman" w:hAnsi="Times New Roman" w:cs="Times New Roman"/>
+          <w:sz w:val="24"/>
+          <w:szCs w:val="24"/>
+        </w:rPr>
+        <w:t>as needed</w:t>
+      </w:r>
+      <w:r>
+        <w:rPr>
+          <w:rFonts w:ascii="Times New Roman" w:hAnsi="Times New Roman" w:cs="Times New Roman"/>
+          <w:sz w:val="24"/>
+          <w:szCs w:val="24"/>
+        </w:rPr>
+        <w:t xml:space="preserve">, then inserts it into the database using JDBC. Our program supports insertion into multiple different tables, and currently supports 14 out of 18 columns needed for the Object table (lacking a few foreign key constraints) as well as 4 out of 5 for the Artist table (lacking a foreign key). So far, we are capable of importing at least 1410 unique entries for Object, </w:t>
+      </w:r>
+      <w:r>
+        <w:rPr>
+          <w:rFonts w:ascii="Times New Roman" w:hAnsi="Times New Roman" w:cs="Times New Roman"/>
+          <w:sz w:val="24"/>
+          <w:szCs w:val="24"/>
+        </w:rPr>
+        <w:t>giving us</w:t>
+      </w:r>
+      <w:r>
+        <w:rPr>
+          <w:rFonts w:ascii="Times New Roman" w:hAnsi="Times New Roman" w:cs="Times New Roman"/>
+          <w:sz w:val="24"/>
+          <w:szCs w:val="24"/>
+        </w:rPr>
+        <w:t xml:space="preserve"> 264 un</w:t>
+      </w:r>
+      <w:r>
+        <w:rPr>
+          <w:rFonts w:ascii="Times New Roman" w:hAnsi="Times New Roman" w:cs="Times New Roman"/>
+          <w:sz w:val="24"/>
+          <w:szCs w:val="24"/>
+        </w:rPr>
+        <w:t>ique entries for Artist, however it is trivial to add much more. The Department table has been completetly filled, as there are only 11 department entries it is easily manually created. Further functionallity will need to be added to the program to support Culture_info, Spec, Room, and Exhibition tables, as well as the associated foreign keys that will need to be generated.</w:t>
+      </w:r>
       <w:bookmarkStart w:id="0" w:name="_GoBack"/>
       <w:bookmarkEnd w:id="0"/>
-      <w:r>
-        <w:rPr>
-          <w:rFonts w:ascii="Times New Roman" w:hAnsi="Times New Roman" w:cs="Times New Roman"/>
-          <w:sz w:val="24"/>
-          <w:szCs w:val="24"/>
-        </w:rPr>
-        <w:t>Shane Saunders &amp; Tim Jensen</w:t>
-      </w:r>
-    </w:p>
-    <w:p>
-      <w:pPr>
-        <w:spacing w:line="480" w:lineRule="auto"/>
-        <w:jc w:val="right"/>
-        <w:rPr>
-          <w:rFonts w:ascii="Times New Roman" w:hAnsi="Times New Roman" w:cs="Times New Roman"/>
-          <w:sz w:val="24"/>
-          <w:szCs w:val="24"/>
-        </w:rPr>
-      </w:pPr>
-      <w:r>
-        <w:rPr>
-          <w:rFonts w:ascii="Times New Roman" w:hAnsi="Times New Roman" w:cs="Times New Roman"/>
-          <w:sz w:val="24"/>
-          <w:szCs w:val="24"/>
-        </w:rPr>
-        <w:t>Dr. Mingrui Zhang</w:t>
-      </w:r>
-    </w:p>
-    <w:p>
-      <w:pPr>
-        <w:spacing w:line="480" w:lineRule="auto"/>
-        <w:jc w:val="right"/>
-        <w:rPr>
-          <w:rFonts w:ascii="Times New Roman" w:hAnsi="Times New Roman" w:cs="Times New Roman"/>
-          <w:sz w:val="24"/>
-          <w:szCs w:val="24"/>
-        </w:rPr>
-      </w:pPr>
-      <w:r>
-        <w:rPr>
-          <w:rFonts w:ascii="Times New Roman" w:hAnsi="Times New Roman" w:cs="Times New Roman"/>
-          <w:sz w:val="24"/>
-          <w:szCs w:val="24"/>
-        </w:rPr>
-        <w:t>CS485</w:t>
-      </w:r>
-    </w:p>
-    <w:p>
-      <w:pPr>
-        <w:spacing w:line="480" w:lineRule="auto"/>
-        <w:jc w:val="right"/>
-        <w:rPr>
-          <w:rFonts w:ascii="Times New Roman" w:hAnsi="Times New Roman" w:cs="Times New Roman"/>
-          <w:sz w:val="24"/>
-          <w:szCs w:val="24"/>
-        </w:rPr>
-      </w:pPr>
-      <w:r>
-        <w:rPr>
-          <w:rFonts w:ascii="Times New Roman" w:hAnsi="Times New Roman" w:cs="Times New Roman"/>
-          <w:sz w:val="24"/>
-          <w:szCs w:val="24"/>
-        </w:rPr>
-        <w:t>10/25/18</w:t>
-      </w:r>
-    </w:p>
-    <w:p>
-      <w:pPr>
-        <w:spacing w:line="480" w:lineRule="auto"/>
-        <w:jc w:val="center"/>
-        <w:rPr>
-          <w:rFonts w:ascii="Times New Roman" w:hAnsi="Times New Roman" w:cs="Times New Roman"/>
-          <w:sz w:val="24"/>
-          <w:szCs w:val="24"/>
-        </w:rPr>
-      </w:pPr>
-      <w:r>
-        <w:rPr>
-          <w:rFonts w:ascii="Times New Roman" w:hAnsi="Times New Roman" w:cs="Times New Roman"/>
-          <w:sz w:val="24"/>
-          <w:szCs w:val="24"/>
-        </w:rPr>
-        <w:t>Art Database: Milestone II Report</w:t>
-      </w:r>
-    </w:p>
-    <w:p>
-      <w:pPr>
-        <w:spacing w:line="480" w:lineRule="auto"/>
-        <w:rPr>
-          <w:rFonts w:ascii="Times New Roman" w:hAnsi="Times New Roman" w:cs="Times New Roman"/>
-          <w:sz w:val="24"/>
-          <w:szCs w:val="24"/>
-        </w:rPr>
-      </w:pPr>
-    </w:p>
-    <w:p>
-      <w:pPr>
-        <w:spacing w:line="480" w:lineRule="auto"/>
-        <w:rPr>
-          <w:rFonts w:ascii="Times New Roman" w:hAnsi="Times New Roman" w:cs="Times New Roman"/>
-          <w:sz w:val="24"/>
-          <w:szCs w:val="24"/>
-        </w:rPr>
-      </w:pPr>
-    </w:p>
-    <w:p>
-      <w:pPr>
-        <w:spacing w:line="480" w:lineRule="auto"/>
-        <w:rPr>
-          <w:rFonts w:ascii="Times New Roman" w:hAnsi="Times New Roman" w:cs="Times New Roman"/>
-          <w:sz w:val="24"/>
-          <w:szCs w:val="24"/>
-        </w:rPr>
-      </w:pPr>
-    </w:p>
-    <w:p>
-      <w:pPr>
-        <w:spacing w:line="480" w:lineRule="auto"/>
-        <w:rPr>
-          <w:rFonts w:ascii="Times New Roman" w:hAnsi="Times New Roman" w:cs="Times New Roman"/>
-          <w:sz w:val="24"/>
-          <w:szCs w:val="24"/>
-        </w:rPr>
-      </w:pPr>
-    </w:p>
-    <w:p>
-      <w:pPr>
-        <w:spacing w:line="480" w:lineRule="auto"/>
-        <w:rPr>
-          <w:rFonts w:ascii="Times New Roman" w:hAnsi="Times New Roman" w:cs="Times New Roman"/>
-          <w:sz w:val="24"/>
-          <w:szCs w:val="24"/>
-        </w:rPr>
-      </w:pPr>
-    </w:p>
-    <w:p>
-      <w:pPr>
-        <w:spacing w:line="480" w:lineRule="auto"/>
-        <w:rPr>
-          <w:rFonts w:ascii="Times New Roman" w:hAnsi="Times New Roman" w:cs="Times New Roman"/>
-          <w:sz w:val="24"/>
-          <w:szCs w:val="24"/>
-        </w:rPr>
-      </w:pPr>
-    </w:p>
-    <w:p>
-      <w:pPr>
-        <w:spacing w:line="480" w:lineRule="auto"/>
-        <w:rPr>
-          <w:rFonts w:ascii="Times New Roman" w:hAnsi="Times New Roman" w:cs="Times New Roman"/>
-          <w:sz w:val="24"/>
-          <w:szCs w:val="24"/>
-        </w:rPr>
-      </w:pPr>
-    </w:p>
-    <w:p>
-      <w:pPr>
-        <w:spacing w:line="480" w:lineRule="auto"/>
-        <w:rPr>
-          <w:rFonts w:ascii="Times New Roman" w:hAnsi="Times New Roman" w:cs="Times New Roman"/>
-          <w:sz w:val="24"/>
-          <w:szCs w:val="24"/>
-        </w:rPr>
-      </w:pPr>
-    </w:p>
-    <w:p>
-      <w:pPr>
-        <w:spacing w:line="480" w:lineRule="auto"/>
-        <w:rPr>
-          <w:rFonts w:ascii="Times New Roman" w:hAnsi="Times New Roman" w:cs="Times New Roman"/>
-          <w:sz w:val="24"/>
-          <w:szCs w:val="24"/>
-        </w:rPr>
-      </w:pPr>
-    </w:p>
-    <w:p>
-      <w:pPr>
-        <w:spacing w:line="480" w:lineRule="auto"/>
-        <w:rPr>
-          <w:rFonts w:ascii="Times New Roman" w:hAnsi="Times New Roman" w:cs="Times New Roman"/>
-          <w:sz w:val="24"/>
-          <w:szCs w:val="24"/>
-        </w:rPr>
-      </w:pPr>
-    </w:p>
-    <w:p>
-      <w:pPr>
-        <w:spacing w:line="480" w:lineRule="auto"/>
-        <w:rPr>
-          <w:rFonts w:ascii="Times New Roman" w:hAnsi="Times New Roman" w:cs="Times New Roman"/>
-          <w:sz w:val="24"/>
-          <w:szCs w:val="24"/>
-        </w:rPr>
-      </w:pPr>
-    </w:p>
-    <w:p>
-      <w:pPr>
-        <w:spacing w:line="480" w:lineRule="auto"/>
-        <w:rPr>
-          <w:rFonts w:ascii="Times New Roman" w:hAnsi="Times New Roman" w:cs="Times New Roman"/>
-          <w:sz w:val="24"/>
-          <w:szCs w:val="24"/>
-        </w:rPr>
-      </w:pPr>
-    </w:p>
-    <w:p>
-      <w:pPr>
-        <w:spacing w:line="480" w:lineRule="auto"/>
-        <w:rPr>
-          <w:rFonts w:ascii="Times New Roman" w:hAnsi="Times New Roman" w:cs="Times New Roman"/>
-          <w:sz w:val="24"/>
-          <w:szCs w:val="24"/>
-        </w:rPr>
-      </w:pPr>
-    </w:p>
-    <w:p>
-      <w:pPr>
-        <w:spacing w:line="480" w:lineRule="auto"/>
-        <w:rPr>
-          <w:rFonts w:ascii="Times New Roman" w:hAnsi="Times New Roman" w:cs="Times New Roman"/>
-          <w:sz w:val="24"/>
-          <w:szCs w:val="24"/>
-        </w:rPr>
-      </w:pPr>
-      <w:r>
-        <w:rPr>
-          <w:rFonts w:ascii="Times New Roman" w:hAnsi="Times New Roman" w:cs="Times New Roman"/>
-          <w:sz w:val="24"/>
-          <w:szCs w:val="24"/>
-        </w:rPr>
-        <w:lastRenderedPageBreak/>
+    </w:p>
+    <w:p>
+      <w:pPr>
+        <w:spacing w:line="480" w:lineRule="auto"/>
+        <w:rPr>
+          <w:rFonts w:ascii="Times New Roman" w:hAnsi="Times New Roman" w:cs="Times New Roman"/>
+          <w:sz w:val="24"/>
+          <w:szCs w:val="24"/>
+        </w:rPr>
+      </w:pPr>
+      <w:r>
+        <w:rPr>
+          <w:rFonts w:ascii="Times New Roman" w:hAnsi="Times New Roman" w:cs="Times New Roman"/>
+          <w:sz w:val="24"/>
+          <w:szCs w:val="24"/>
+        </w:rPr>
         <w:t>List of Variables</w:t>
       </w:r>
     </w:p>
@@ -333,6 +410,7 @@
           <w:sz w:val="24"/>
           <w:szCs w:val="24"/>
         </w:rPr>
+        <w:lastRenderedPageBreak/>
         <w:t>Relational Schema</w:t>
       </w:r>
     </w:p>
@@ -369,7 +447,7 @@
           <w:szCs w:val="24"/>
           <w:u w:val="single"/>
         </w:rPr>
-        <w:t>artist_id</w:t>
+        <w:t xml:space="preserve">artist_id </w:t>
       </w:r>
       <w:r>
         <w:rPr>
@@ -378,7 +456,33 @@
           <w:szCs w:val="24"/>
           <w:u w:val="single"/>
         </w:rPr>
-        <w:t xml:space="preserve"> </w:t>
+        <w:t>artist_name, culture_id, room_id, department_id, spec_id,</w:t>
+      </w:r>
+      <w:r>
+        <w:rPr>
+          <w:rFonts w:ascii="Times New Roman" w:hAnsi="Times New Roman" w:cs="Times New Roman"/>
+          <w:sz w:val="24"/>
+          <w:szCs w:val="24"/>
+        </w:rPr>
+        <w:t xml:space="preserve"> exhibition_id, title, description, signature, dated, markings, style, classification, approval, credit_line, accession_number)</w:t>
+      </w:r>
+    </w:p>
+    <w:p>
+      <w:pPr>
+        <w:spacing w:line="480" w:lineRule="auto"/>
+        <w:rPr>
+          <w:rFonts w:ascii="Times New Roman" w:hAnsi="Times New Roman" w:cs="Times New Roman"/>
+          <w:sz w:val="24"/>
+          <w:szCs w:val="24"/>
+        </w:rPr>
+      </w:pPr>
+      <w:r>
+        <w:rPr>
+          <w:rFonts w:ascii="Times New Roman" w:hAnsi="Times New Roman" w:cs="Times New Roman"/>
+          <w:sz w:val="24"/>
+          <w:szCs w:val="24"/>
+        </w:rPr>
+        <w:t>Room(</w:t>
       </w:r>
       <w:r>
         <w:rPr>
@@ -387,33 +491,33 @@
           <w:szCs w:val="24"/>
           <w:u w:val="single"/>
         </w:rPr>
-        <w:t>artist_name, culture_id, room_id, department_id, spec_id,</w:t>
-      </w:r>
-      <w:r>
-        <w:rPr>
-          <w:rFonts w:ascii="Times New Roman" w:hAnsi="Times New Roman" w:cs="Times New Roman"/>
-          <w:sz w:val="24"/>
-          <w:szCs w:val="24"/>
-        </w:rPr>
-        <w:t xml:space="preserve"> exhibition_id, title, description, signature, dated, markings, style, classification, approval, credit_line, accession_number)</w:t>
-      </w:r>
-    </w:p>
-    <w:p>
-      <w:pPr>
-        <w:spacing w:line="480" w:lineRule="auto"/>
-        <w:rPr>
-          <w:rFonts w:ascii="Times New Roman" w:hAnsi="Times New Roman" w:cs="Times New Roman"/>
-          <w:sz w:val="24"/>
-          <w:szCs w:val="24"/>
-        </w:rPr>
-      </w:pPr>
-      <w:r>
-        <w:rPr>
-          <w:rFonts w:ascii="Times New Roman" w:hAnsi="Times New Roman" w:cs="Times New Roman"/>
-          <w:sz w:val="24"/>
-          <w:szCs w:val="24"/>
-        </w:rPr>
-        <w:t>Room(</w:t>
+        <w:t>room_id</w:t>
+      </w:r>
+      <w:r>
+        <w:rPr>
+          <w:rFonts w:ascii="Times New Roman" w:hAnsi="Times New Roman" w:cs="Times New Roman"/>
+          <w:sz w:val="24"/>
+          <w:szCs w:val="24"/>
+        </w:rPr>
+        <w:t>, room_name)</w:t>
+      </w:r>
+    </w:p>
+    <w:p>
+      <w:pPr>
+        <w:spacing w:line="480" w:lineRule="auto"/>
+        <w:rPr>
+          <w:rFonts w:ascii="Times New Roman" w:hAnsi="Times New Roman" w:cs="Times New Roman"/>
+          <w:sz w:val="24"/>
+          <w:szCs w:val="24"/>
+        </w:rPr>
+      </w:pPr>
+      <w:r>
+        <w:rPr>
+          <w:rFonts w:ascii="Times New Roman" w:hAnsi="Times New Roman" w:cs="Times New Roman"/>
+          <w:sz w:val="24"/>
+          <w:szCs w:val="24"/>
+        </w:rPr>
+        <w:t>Department(</w:t>
       </w:r>
       <w:r>
         <w:rPr>
@@ -422,33 +526,33 @@
           <w:szCs w:val="24"/>
           <w:u w:val="single"/>
         </w:rPr>
-        <w:t>room_id</w:t>
-      </w:r>
-      <w:r>
-        <w:rPr>
-          <w:rFonts w:ascii="Times New Roman" w:hAnsi="Times New Roman" w:cs="Times New Roman"/>
-          <w:sz w:val="24"/>
-          <w:szCs w:val="24"/>
-        </w:rPr>
-        <w:t>, room_name)</w:t>
-      </w:r>
-    </w:p>
-    <w:p>
-      <w:pPr>
-        <w:spacing w:line="480" w:lineRule="auto"/>
-        <w:rPr>
-          <w:rFonts w:ascii="Times New Roman" w:hAnsi="Times New Roman" w:cs="Times New Roman"/>
-          <w:sz w:val="24"/>
-          <w:szCs w:val="24"/>
-        </w:rPr>
-      </w:pPr>
-      <w:r>
-        <w:rPr>
-          <w:rFonts w:ascii="Times New Roman" w:hAnsi="Times New Roman" w:cs="Times New Roman"/>
-          <w:sz w:val="24"/>
-          <w:szCs w:val="24"/>
-        </w:rPr>
-        <w:t>Department(</w:t>
+        <w:t>department_id</w:t>
+      </w:r>
+      <w:r>
+        <w:rPr>
+          <w:rFonts w:ascii="Times New Roman" w:hAnsi="Times New Roman" w:cs="Times New Roman"/>
+          <w:sz w:val="24"/>
+          <w:szCs w:val="24"/>
+        </w:rPr>
+        <w:t>, department_name)</w:t>
+      </w:r>
+    </w:p>
+    <w:p>
+      <w:pPr>
+        <w:spacing w:line="480" w:lineRule="auto"/>
+        <w:rPr>
+          <w:rFonts w:ascii="Times New Roman" w:hAnsi="Times New Roman" w:cs="Times New Roman"/>
+          <w:sz w:val="24"/>
+          <w:szCs w:val="24"/>
+        </w:rPr>
+      </w:pPr>
+      <w:r>
+        <w:rPr>
+          <w:rFonts w:ascii="Times New Roman" w:hAnsi="Times New Roman" w:cs="Times New Roman"/>
+          <w:sz w:val="24"/>
+          <w:szCs w:val="24"/>
+        </w:rPr>
+        <w:t>Spec(</w:t>
       </w:r>
       <w:r>
         <w:rPr>
@@ -457,33 +561,33 @@
           <w:szCs w:val="24"/>
           <w:u w:val="single"/>
         </w:rPr>
-        <w:t>department_id</w:t>
-      </w:r>
-      <w:r>
-        <w:rPr>
-          <w:rFonts w:ascii="Times New Roman" w:hAnsi="Times New Roman" w:cs="Times New Roman"/>
-          <w:sz w:val="24"/>
-          <w:szCs w:val="24"/>
-        </w:rPr>
-        <w:t>, department_name)</w:t>
-      </w:r>
-    </w:p>
-    <w:p>
-      <w:pPr>
-        <w:spacing w:line="480" w:lineRule="auto"/>
-        <w:rPr>
-          <w:rFonts w:ascii="Times New Roman" w:hAnsi="Times New Roman" w:cs="Times New Roman"/>
-          <w:sz w:val="24"/>
-          <w:szCs w:val="24"/>
-        </w:rPr>
-      </w:pPr>
-      <w:r>
-        <w:rPr>
-          <w:rFonts w:ascii="Times New Roman" w:hAnsi="Times New Roman" w:cs="Times New Roman"/>
-          <w:sz w:val="24"/>
-          <w:szCs w:val="24"/>
-        </w:rPr>
-        <w:t>Spec(</w:t>
+        <w:t>spec_id</w:t>
+      </w:r>
+      <w:r>
+        <w:rPr>
+          <w:rFonts w:ascii="Times New Roman" w:hAnsi="Times New Roman" w:cs="Times New Roman"/>
+          <w:sz w:val="24"/>
+          <w:szCs w:val="24"/>
+        </w:rPr>
+        <w:t>, dimensions)</w:t>
+      </w:r>
+    </w:p>
+    <w:p>
+      <w:pPr>
+        <w:spacing w:line="480" w:lineRule="auto"/>
+        <w:rPr>
+          <w:rFonts w:ascii="Times New Roman" w:hAnsi="Times New Roman" w:cs="Times New Roman"/>
+          <w:sz w:val="24"/>
+          <w:szCs w:val="24"/>
+        </w:rPr>
+      </w:pPr>
+      <w:r>
+        <w:rPr>
+          <w:rFonts w:ascii="Times New Roman" w:hAnsi="Times New Roman" w:cs="Times New Roman"/>
+          <w:sz w:val="24"/>
+          <w:szCs w:val="24"/>
+        </w:rPr>
+        <w:t>Culture_info(</w:t>
       </w:r>
       <w:r>
         <w:rPr>
@@ -492,33 +596,33 @@
           <w:szCs w:val="24"/>
           <w:u w:val="single"/>
         </w:rPr>
-        <w:t>spec_id</w:t>
-      </w:r>
-      <w:r>
-        <w:rPr>
-          <w:rFonts w:ascii="Times New Roman" w:hAnsi="Times New Roman" w:cs="Times New Roman"/>
-          <w:sz w:val="24"/>
-          <w:szCs w:val="24"/>
-        </w:rPr>
-        <w:t>, dimensions)</w:t>
-      </w:r>
-    </w:p>
-    <w:p>
-      <w:pPr>
-        <w:spacing w:line="480" w:lineRule="auto"/>
-        <w:rPr>
-          <w:rFonts w:ascii="Times New Roman" w:hAnsi="Times New Roman" w:cs="Times New Roman"/>
-          <w:sz w:val="24"/>
-          <w:szCs w:val="24"/>
-        </w:rPr>
-      </w:pPr>
-      <w:r>
-        <w:rPr>
-          <w:rFonts w:ascii="Times New Roman" w:hAnsi="Times New Roman" w:cs="Times New Roman"/>
-          <w:sz w:val="24"/>
-          <w:szCs w:val="24"/>
-        </w:rPr>
-        <w:t>Culture_info(</w:t>
+        <w:t>culture_id</w:t>
+      </w:r>
+      <w:r>
+        <w:rPr>
+          <w:rFonts w:ascii="Times New Roman" w:hAnsi="Times New Roman" w:cs="Times New Roman"/>
+          <w:sz w:val="24"/>
+          <w:szCs w:val="24"/>
+        </w:rPr>
+        <w:t>, continent, country)</w:t>
+      </w:r>
+    </w:p>
+    <w:p>
+      <w:pPr>
+        <w:spacing w:line="480" w:lineRule="auto"/>
+        <w:rPr>
+          <w:rFonts w:ascii="Times New Roman" w:hAnsi="Times New Roman" w:cs="Times New Roman"/>
+          <w:sz w:val="24"/>
+          <w:szCs w:val="24"/>
+        </w:rPr>
+      </w:pPr>
+      <w:r>
+        <w:rPr>
+          <w:rFonts w:ascii="Times New Roman" w:hAnsi="Times New Roman" w:cs="Times New Roman"/>
+          <w:sz w:val="24"/>
+          <w:szCs w:val="24"/>
+        </w:rPr>
+        <w:t>Artist(</w:t>
       </w:r>
       <w:r>
         <w:rPr>
@@ -527,41 +631,6 @@
           <w:szCs w:val="24"/>
           <w:u w:val="single"/>
         </w:rPr>
-        <w:t>culture_id</w:t>
-      </w:r>
-      <w:r>
-        <w:rPr>
-          <w:rFonts w:ascii="Times New Roman" w:hAnsi="Times New Roman" w:cs="Times New Roman"/>
-          <w:sz w:val="24"/>
-          <w:szCs w:val="24"/>
-        </w:rPr>
-        <w:t>, continent, country)</w:t>
-      </w:r>
-    </w:p>
-    <w:p>
-      <w:pPr>
-        <w:spacing w:line="480" w:lineRule="auto"/>
-        <w:rPr>
-          <w:rFonts w:ascii="Times New Roman" w:hAnsi="Times New Roman" w:cs="Times New Roman"/>
-          <w:sz w:val="24"/>
-          <w:szCs w:val="24"/>
-        </w:rPr>
-      </w:pPr>
-      <w:r>
-        <w:rPr>
-          <w:rFonts w:ascii="Times New Roman" w:hAnsi="Times New Roman" w:cs="Times New Roman"/>
-          <w:sz w:val="24"/>
-          <w:szCs w:val="24"/>
-        </w:rPr>
-        <w:t>Artist(</w:t>
-      </w:r>
-      <w:r>
-        <w:rPr>
-          <w:rFonts w:ascii="Times New Roman" w:hAnsi="Times New Roman" w:cs="Times New Roman"/>
-          <w:sz w:val="24"/>
-          <w:szCs w:val="24"/>
-          <w:u w:val="single"/>
-        </w:rPr>
         <w:t>artist_id, artist_name</w:t>
       </w:r>
       <w:r>
@@ -599,9 +668,275 @@
           <w:szCs w:val="24"/>
         </w:rPr>
       </w:pPr>
+      <w:r>
+        <w:rPr>
+          <w:rFonts w:ascii="Times New Roman" w:hAnsi="Times New Roman" w:cs="Times New Roman"/>
+          <w:sz w:val="24"/>
+          <w:szCs w:val="24"/>
+        </w:rPr>
+        <w:lastRenderedPageBreak/>
+        <w:t>Functional dependencies</w:t>
+      </w:r>
+    </w:p>
+    <w:p>
+      <w:pPr>
+        <w:spacing w:line="480" w:lineRule="auto"/>
+        <w:rPr>
+          <w:rFonts w:ascii="Times New Roman" w:hAnsi="Times New Roman" w:cs="Times New Roman"/>
+          <w:sz w:val="24"/>
+          <w:szCs w:val="24"/>
+        </w:rPr>
+      </w:pPr>
+    </w:p>
+    <w:p>
+      <w:pPr>
+        <w:spacing w:line="480" w:lineRule="auto"/>
+        <w:rPr>
+          <w:rFonts w:ascii="Times New Roman" w:hAnsi="Times New Roman" w:cs="Times New Roman"/>
+          <w:sz w:val="24"/>
+          <w:szCs w:val="24"/>
+        </w:rPr>
+      </w:pPr>
+      <w:r>
+        <w:rPr>
+          <w:rFonts w:ascii="Times New Roman" w:hAnsi="Times New Roman" w:cs="Times New Roman"/>
+          <w:sz w:val="24"/>
+          <w:szCs w:val="24"/>
+        </w:rPr>
+        <w:t>ER diagram</w:t>
+      </w:r>
+      <w:r>
+        <w:rPr>
+          <w:rFonts w:ascii="Times New Roman" w:hAnsi="Times New Roman" w:cs="Times New Roman"/>
+          <w:sz w:val="24"/>
+          <w:szCs w:val="24"/>
+        </w:rPr>
+        <w:tab/>
+      </w:r>
+    </w:p>
+    <w:p>
+      <w:pPr>
+        <w:rPr>
+          <w:rFonts w:ascii="Times New Roman" w:hAnsi="Times New Roman" w:cs="Times New Roman"/>
+          <w:sz w:val="24"/>
+          <w:szCs w:val="24"/>
+        </w:rPr>
+      </w:pPr>
+      <w:r>
+        <w:rPr>
+          <w:rFonts w:ascii="Times New Roman" w:hAnsi="Times New Roman" w:cs="Times New Roman"/>
+          <w:sz w:val="24"/>
+          <w:szCs w:val="24"/>
+        </w:rPr>
+        <w:br w:type="page"/>
+      </w:r>
+    </w:p>
+    <w:p>
+      <w:pPr>
+        <w:spacing w:line="480" w:lineRule="auto"/>
+        <w:jc w:val="center"/>
+        <w:rPr>
+          <w:rFonts w:ascii="Times New Roman" w:hAnsi="Times New Roman" w:cs="Times New Roman"/>
+          <w:sz w:val="24"/>
+          <w:szCs w:val="24"/>
+        </w:rPr>
+      </w:pPr>
+      <w:r>
+        <w:rPr>
+          <w:rFonts w:ascii="Times New Roman" w:hAnsi="Times New Roman" w:cs="Times New Roman"/>
+          <w:sz w:val="24"/>
+          <w:szCs w:val="24"/>
+        </w:rPr>
+        <w:lastRenderedPageBreak/>
+        <w:t>Program design: Object Search</w:t>
+      </w:r>
+    </w:p>
+    <w:p>
+      <w:pPr>
+        <w:spacing w:line="480" w:lineRule="auto"/>
+        <w:jc w:val="center"/>
+        <w:rPr>
+          <w:rFonts w:ascii="Times New Roman" w:hAnsi="Times New Roman" w:cs="Times New Roman"/>
+          <w:sz w:val="24"/>
+          <w:szCs w:val="24"/>
+        </w:rPr>
+      </w:pPr>
+      <w:r>
+        <w:rPr>
+          <w:noProof/>
+        </w:rPr>
+        <w:drawing>
+          <wp:inline distT="0" distB="0" distL="0" distR="0">
+            <wp:extent cx="6305499" cy="6464596"/>
+            <wp:effectExtent l="0" t="0" r="635" b="0"/>
+            <wp:docPr id="4" name="Picture 4"/>
+            <wp:cNvGraphicFramePr>
+              <a:graphicFrameLocks xmlns:a="http://schemas.openxmlformats.org/drawingml/2006/main" noChangeAspect="1"/>
+            </wp:cNvGraphicFramePr>
+            <a:graphic xmlns:a="http://schemas.openxmlformats.org/drawingml/2006/main">
+              <a:graphicData uri="http://schemas.openxmlformats.org/drawingml/2006/picture">
+                <pic:pic xmlns:pic="http://schemas.openxmlformats.org/drawingml/2006/picture">
+                  <pic:nvPicPr>
+                    <pic:cNvPr id="0" name="Picture 1"/>
+                    <pic:cNvPicPr>
+                      <a:picLocks noChangeAspect="1" noChangeArrowheads="1"/>
+                    </pic:cNvPicPr>
+                  </pic:nvPicPr>
+                  <pic:blipFill>
+                    <a:blip r:embed="rId7">
+                      <a:extLst>
+                        <a:ext uri="{28A0092B-C50C-407E-A947-70E740481C1C}">
+                          <a14:useLocalDpi xmlns:a14="http://schemas.microsoft.com/office/drawing/2010/main" val="0"/>
+                        </a:ext>
+                      </a:extLst>
+                    </a:blip>
+                    <a:srcRect/>
+                    <a:stretch>
+                      <a:fillRect/>
+                    </a:stretch>
+                  </pic:blipFill>
+                  <pic:spPr bwMode="auto">
+                    <a:xfrm>
+                      <a:off x="0" y="0"/>
+                      <a:ext cx="6324729" cy="6484311"/>
+                    </a:xfrm>
+                    <a:prstGeom prst="rect">
+                      <a:avLst/>
+                    </a:prstGeom>
+                    <a:noFill/>
+                    <a:ln>
+                      <a:noFill/>
+                    </a:ln>
+                  </pic:spPr>
+                </pic:pic>
+              </a:graphicData>
+            </a:graphic>
+          </wp:inline>
+        </w:drawing>
+      </w:r>
+    </w:p>
+    <w:p>
+      <w:pPr>
+        <w:spacing w:line="480" w:lineRule="auto"/>
+        <w:jc w:val="center"/>
+        <w:rPr>
+          <w:rFonts w:ascii="Times New Roman" w:hAnsi="Times New Roman" w:cs="Times New Roman"/>
+          <w:sz w:val="24"/>
+          <w:szCs w:val="24"/>
+        </w:rPr>
+      </w:pPr>
+    </w:p>
+    <w:p>
+      <w:pPr>
+        <w:spacing w:line="480" w:lineRule="auto"/>
+        <w:jc w:val="center"/>
+        <w:rPr>
+          <w:rFonts w:ascii="Times New Roman" w:hAnsi="Times New Roman" w:cs="Times New Roman"/>
+          <w:sz w:val="24"/>
+          <w:szCs w:val="24"/>
+        </w:rPr>
+      </w:pPr>
+    </w:p>
+    <w:p>
+      <w:pPr>
+        <w:spacing w:line="480" w:lineRule="auto"/>
+        <w:jc w:val="center"/>
+        <w:rPr>
+          <w:rFonts w:ascii="Times New Roman" w:hAnsi="Times New Roman" w:cs="Times New Roman"/>
+          <w:sz w:val="24"/>
+          <w:szCs w:val="24"/>
+        </w:rPr>
+      </w:pPr>
+      <w:r>
+        <w:rPr>
+          <w:rFonts w:ascii="Times New Roman" w:hAnsi="Times New Roman" w:cs="Times New Roman"/>
+          <w:sz w:val="24"/>
+          <w:szCs w:val="24"/>
+        </w:rPr>
+        <w:lastRenderedPageBreak/>
+        <w:t>Program Design: Department Search</w:t>
+      </w:r>
+    </w:p>
+    <w:p>
+      <w:pPr>
+        <w:spacing w:line="480" w:lineRule="auto"/>
+        <w:jc w:val="center"/>
+        <w:rPr>
+          <w:rFonts w:ascii="Times New Roman" w:hAnsi="Times New Roman" w:cs="Times New Roman"/>
+          <w:sz w:val="24"/>
+          <w:szCs w:val="24"/>
+        </w:rPr>
+      </w:pPr>
+    </w:p>
+    <w:p>
+      <w:pPr>
+        <w:spacing w:line="480" w:lineRule="auto"/>
+        <w:jc w:val="center"/>
+        <w:rPr>
+          <w:rFonts w:ascii="Times New Roman" w:hAnsi="Times New Roman" w:cs="Times New Roman"/>
+          <w:sz w:val="24"/>
+          <w:szCs w:val="24"/>
+        </w:rPr>
+      </w:pPr>
+      <w:r>
+        <w:rPr>
+          <w:rFonts w:ascii="Times New Roman" w:hAnsi="Times New Roman" w:cs="Times New Roman"/>
+          <w:noProof/>
+          <w:sz w:val="24"/>
+          <w:szCs w:val="24"/>
+        </w:rPr>
+        <w:drawing>
+          <wp:inline distT="0" distB="0" distL="0" distR="0">
+            <wp:extent cx="6180649" cy="5858540"/>
+            <wp:effectExtent l="0" t="0" r="0" b="8890"/>
+            <wp:docPr id="5" name="Picture 5"/>
+            <wp:cNvGraphicFramePr>
+              <a:graphicFrameLocks xmlns:a="http://schemas.openxmlformats.org/drawingml/2006/main" noChangeAspect="1"/>
+            </wp:cNvGraphicFramePr>
+            <a:graphic xmlns:a="http://schemas.openxmlformats.org/drawingml/2006/main">
+              <a:graphicData uri="http://schemas.openxmlformats.org/drawingml/2006/picture">
+                <pic:pic xmlns:pic="http://schemas.openxmlformats.org/drawingml/2006/picture">
+                  <pic:nvPicPr>
+                    <pic:cNvPr id="0" name="Picture 3"/>
+                    <pic:cNvPicPr>
+                      <a:picLocks noChangeAspect="1" noChangeArrowheads="1"/>
+                    </pic:cNvPicPr>
+                  </pic:nvPicPr>
+                  <pic:blipFill>
+                    <a:blip r:embed="rId8">
+                      <a:extLst>
+                        <a:ext uri="{28A0092B-C50C-407E-A947-70E740481C1C}">
+                          <a14:useLocalDpi xmlns:a14="http://schemas.microsoft.com/office/drawing/2010/main" val="0"/>
+                        </a:ext>
+                      </a:extLst>
+                    </a:blip>
+                    <a:srcRect/>
+                    <a:stretch>
+                      <a:fillRect/>
+                    </a:stretch>
+                  </pic:blipFill>
+                  <pic:spPr bwMode="auto">
+                    <a:xfrm>
+                      <a:off x="0" y="0"/>
+                      <a:ext cx="6187339" cy="5864882"/>
+                    </a:xfrm>
+                    <a:prstGeom prst="rect">
+                      <a:avLst/>
+                    </a:prstGeom>
+                    <a:noFill/>
+                    <a:ln>
+                      <a:noFill/>
+                    </a:ln>
+                  </pic:spPr>
+                </pic:pic>
+              </a:graphicData>
+            </a:graphic>
+          </wp:inline>
+        </w:drawing>
+      </w:r>
     </w:p>
     <w:sectPr>
-      <w:headerReference w:type="default" r:id="rId7"/>
+      <w:headerReference w:type="default" r:id="rId9"/>
       <w:pgSz w:w="12240" w:h="15840"/>
       <w:pgMar w:top="1440" w:right="1440" w:bottom="1440" w:left="1440" w:header="720" w:footer="720" w:gutter="0"/>
       <w:cols w:space="720"/>
@@ -612,7 +947,7 @@
 </file>
 
 <file path=word/endnotes.xml><?xml version="1.0" encoding="utf-8"?>
-<w:endnotes xmlns:wpc="http://schemas.microsoft.com/office/word/2010/wordprocessingCanvas" xmlns:cx="http://schemas.microsoft.com/office/drawing/2014/chartex" xmlns:cx1="http://schemas.microsoft.com/office/drawing/2015/9/8/chartex" xmlns:mc="http://schemas.openxmlformats.org/markup-compatibility/2006" xmlns:o="urn:schemas-microsoft-com:office:office" xmlns:r="http://schemas.openxmlformats.org/officeDocument/2006/relationships" xmlns:m="http://schemas.openxmlformats.org/officeDocument/2006/math" xmlns:v="urn:schemas-microsoft-com:vml" xmlns:wp14="http://schemas.microsoft.com/office/word/2010/wordprocessingDrawing" xmlns:wp="http://schemas.openxmlformats.org/drawingml/2006/wordprocessingDrawing" xmlns:w10="urn:schemas-microsoft-com:office:word" xmlns:w="http://schemas.openxmlformats.org/wordprocessingml/2006/main" xmlns:w14="http://schemas.microsoft.com/office/word/2010/wordml" xmlns:w15="http://schemas.microsoft.com/office/word/2012/wordml" xmlns:w16se="http://schemas.microsoft.com/office/word/2015/wordml/symex" xmlns:wpg="http://schemas.microsoft.com/office/word/2010/wordprocessingGroup" xmlns:wpi="http://schemas.microsoft.com/office/word/2010/wordprocessingInk" xmlns:wne="http://schemas.microsoft.com/office/word/2006/wordml" xmlns:wps="http://schemas.microsoft.com/office/word/2010/wordprocessingShape" mc:Ignorable="w14 w15 w16se wp14">
+<w:endnotes xmlns:wpc="http://schemas.microsoft.com/office/word/2010/wordprocessingCanvas" xmlns:cx="http://schemas.microsoft.com/office/drawing/2014/chartex" xmlns:cx1="http://schemas.microsoft.com/office/drawing/2015/9/8/chartex" xmlns:cx2="http://schemas.microsoft.com/office/drawing/2015/10/21/chartex" xmlns:cx3="http://schemas.microsoft.com/office/drawing/2016/5/9/chartex" xmlns:cx4="http://schemas.microsoft.com/office/drawing/2016/5/10/chartex" xmlns:cx5="http://schemas.microsoft.com/office/drawing/2016/5/11/chartex" xmlns:cx6="http://schemas.microsoft.com/office/drawing/2016/5/12/chartex" xmlns:cx7="http://schemas.microsoft.com/office/drawing/2016/5/13/chartex" xmlns:cx8="http://schemas.microsoft.com/office/drawing/2016/5/14/chartex" xmlns:mc="http://schemas.openxmlformats.org/markup-compatibility/2006" xmlns:aink="http://schemas.microsoft.com/office/drawing/2016/ink" xmlns:am3d="http://schemas.microsoft.com/office/drawing/2017/model3d" xmlns:o="urn:schemas-microsoft-com:office:office" xmlns:r="http://schemas.openxmlformats.org/officeDocument/2006/relationships" xmlns:m="http://schemas.openxmlformats.org/officeDocument/2006/math" xmlns:v="urn:schemas-microsoft-com:vml" xmlns:wp14="http://schemas.microsoft.com/office/word/2010/wordprocessingDrawing" xmlns:wp="http://schemas.openxmlformats.org/drawingml/2006/wordprocessingDrawing" xmlns:w10="urn:schemas-microsoft-com:office:word" xmlns:w="http://schemas.openxmlformats.org/wordprocessingml/2006/main" xmlns:w14="http://schemas.microsoft.com/office/word/2010/wordml" xmlns:w15="http://schemas.microsoft.com/office/word/2012/wordml" xmlns:w16cid="http://schemas.microsoft.com/office/word/2016/wordml/cid" xmlns:w16se="http://schemas.microsoft.com/office/word/2015/wordml/symex" xmlns:wpg="http://schemas.microsoft.com/office/word/2010/wordprocessingGroup" xmlns:wpi="http://schemas.microsoft.com/office/word/2010/wordprocessingInk" xmlns:wne="http://schemas.microsoft.com/office/word/2006/wordml" xmlns:wps="http://schemas.microsoft.com/office/word/2010/wordprocessingShape" mc:Ignorable="w14 w15 w16se w16cid wp14">
   <w:endnote w:type="separator" w:id="-1">
     <w:p>
       <w:pPr>
@@ -637,7 +972,7 @@
 </file>
 
 <file path=word/footnotes.xml><?xml version="1.0" encoding="utf-8"?>
-<w:footnotes xmlns:wpc="http://schemas.microsoft.com/office/word/2010/wordprocessingCanvas" xmlns:cx="http://schemas.microsoft.com/office/drawing/2014/chartex" xmlns:cx1="http://schemas.microsoft.com/office/drawing/2015/9/8/chartex" xmlns:mc="http://schemas.openxmlformats.org/markup-compatibility/2006" xmlns:o="urn:schemas-microsoft-com:office:office" xmlns:r="http://schemas.openxmlformats.org/officeDocument/2006/relationships" xmlns:m="http://schemas.openxmlformats.org/officeDocument/2006/math" xmlns:v="urn:schemas-microsoft-com:vml" xmlns:wp14="http://schemas.microsoft.com/office/word/2010/wordprocessingDrawing" xmlns:wp="http://schemas.openxmlformats.org/drawingml/2006/wordprocessingDrawing" xmlns:w10="urn:schemas-microsoft-com:office:word" xmlns:w="http://schemas.openxmlformats.org/wordprocessingml/2006/main" xmlns:w14="http://schemas.microsoft.com/office/word/2010/wordml" xmlns:w15="http://schemas.microsoft.com/office/word/2012/wordml" xmlns:w16se="http://schemas.microsoft.com/office/word/2015/wordml/symex" xmlns:wpg="http://schemas.microsoft.com/office/word/2010/wordprocessingGroup" xmlns:wpi="http://schemas.microsoft.com/office/word/2010/wordprocessingInk" xmlns:wne="http://schemas.microsoft.com/office/word/2006/wordml" xmlns:wps="http://schemas.microsoft.com/office/word/2010/wordprocessingShape" mc:Ignorable="w14 w15 w16se wp14">
+<w:footnotes xmlns:wpc="http://schemas.microsoft.com/office/word/2010/wordprocessingCanvas" xmlns:cx="http://schemas.microsoft.com/office/drawing/2014/chartex" xmlns:cx1="http://schemas.microsoft.com/office/drawing/2015/9/8/chartex" xmlns:cx2="http://schemas.microsoft.com/office/drawing/2015/10/21/chartex" xmlns:cx3="http://schemas.microsoft.com/office/drawing/2016/5/9/chartex" xmlns:cx4="http://schemas.microsoft.com/office/drawing/2016/5/10/chartex" xmlns:cx5="http://schemas.microsoft.com/office/drawing/2016/5/11/chartex" xmlns:cx6="http://schemas.microsoft.com/office/drawing/2016/5/12/chartex" xmlns:cx7="http://schemas.microsoft.com/office/drawing/2016/5/13/chartex" xmlns:cx8="http://schemas.microsoft.com/office/drawing/2016/5/14/chartex" xmlns:mc="http://schemas.openxmlformats.org/markup-compatibility/2006" xmlns:aink="http://schemas.microsoft.com/office/drawing/2016/ink" xmlns:am3d="http://schemas.microsoft.com/office/drawing/2017/model3d" xmlns:o="urn:schemas-microsoft-com:office:office" xmlns:r="http://schemas.openxmlformats.org/officeDocument/2006/relationships" xmlns:m="http://schemas.openxmlformats.org/officeDocument/2006/math" xmlns:v="urn:schemas-microsoft-com:vml" xmlns:wp14="http://schemas.microsoft.com/office/word/2010/wordprocessingDrawing" xmlns:wp="http://schemas.openxmlformats.org/drawingml/2006/wordprocessingDrawing" xmlns:w10="urn:schemas-microsoft-com:office:word" xmlns:w="http://schemas.openxmlformats.org/wordprocessingml/2006/main" xmlns:w14="http://schemas.microsoft.com/office/word/2010/wordml" xmlns:w15="http://schemas.microsoft.com/office/word/2012/wordml" xmlns:w16cid="http://schemas.microsoft.com/office/word/2016/wordml/cid" xmlns:w16se="http://schemas.microsoft.com/office/word/2015/wordml/symex" xmlns:wpg="http://schemas.microsoft.com/office/word/2010/wordprocessingGroup" xmlns:wpi="http://schemas.microsoft.com/office/word/2010/wordprocessingInk" xmlns:wne="http://schemas.microsoft.com/office/word/2006/wordml" xmlns:wps="http://schemas.microsoft.com/office/word/2010/wordprocessingShape" mc:Ignorable="w14 w15 w16se w16cid wp14">
   <w:footnote w:type="separator" w:id="-1">
     <w:p>
       <w:pPr>
@@ -662,7 +997,7 @@
 </file>
 
 <file path=word/header1.xml><?xml version="1.0" encoding="utf-8"?>
-<w:hdr xmlns:wpc="http://schemas.microsoft.com/office/word/2010/wordprocessingCanvas" xmlns:cx="http://schemas.microsoft.com/office/drawing/2014/chartex" xmlns:cx1="http://schemas.microsoft.com/office/drawing/2015/9/8/chartex" xmlns:mc="http://schemas.openxmlformats.org/markup-compatibility/2006" xmlns:o="urn:schemas-microsoft-com:office:office" xmlns:r="http://schemas.openxmlformats.org/officeDocument/2006/relationships" xmlns:m="http://schemas.openxmlformats.org/officeDocument/2006/math" xmlns:v="urn:schemas-microsoft-com:vml" xmlns:wp14="http://schemas.microsoft.com/office/word/2010/wordprocessingDrawing" xmlns:wp="http://schemas.openxmlformats.org/drawingml/2006/wordprocessingDrawing" xmlns:w10="urn:schemas-microsoft-com:office:word" xmlns:w="http://schemas.openxmlformats.org/wordprocessingml/2006/main" xmlns:w14="http://schemas.microsoft.com/office/word/2010/wordml" xmlns:w15="http://schemas.microsoft.com/office/word/2012/wordml" xmlns:w16se="http://schemas.microsoft.com/office/word/2015/wordml/symex" xmlns:wpg="http://schemas.microsoft.com/office/word/2010/wordprocessingGroup" xmlns:wpi="http://schemas.microsoft.com/office/word/2010/wordprocessingInk" xmlns:wne="http://schemas.microsoft.com/office/word/2006/wordml" xmlns:wps="http://schemas.microsoft.com/office/word/2010/wordprocessingShape" mc:Ignorable="w14 w15 w16se wp14">
+<w:hdr xmlns:wpc="http://schemas.microsoft.com/office/word/2010/wordprocessingCanvas" xmlns:cx="http://schemas.microsoft.com/office/drawing/2014/chartex" xmlns:cx1="http://schemas.microsoft.com/office/drawing/2015/9/8/chartex" xmlns:cx2="http://schemas.microsoft.com/office/drawing/2015/10/21/chartex" xmlns:cx3="http://schemas.microsoft.com/office/drawing/2016/5/9/chartex" xmlns:cx4="http://schemas.microsoft.com/office/drawing/2016/5/10/chartex" xmlns:cx5="http://schemas.microsoft.com/office/drawing/2016/5/11/chartex" xmlns:cx6="http://schemas.microsoft.com/office/drawing/2016/5/12/chartex" xmlns:cx7="http://schemas.microsoft.com/office/drawing/2016/5/13/chartex" xmlns:cx8="http://schemas.microsoft.com/office/drawing/2016/5/14/chartex" xmlns:mc="http://schemas.openxmlformats.org/markup-compatibility/2006" xmlns:aink="http://schemas.microsoft.com/office/drawing/2016/ink" xmlns:am3d="http://schemas.microsoft.com/office/drawing/2017/model3d" xmlns:o="urn:schemas-microsoft-com:office:office" xmlns:r="http://schemas.openxmlformats.org/officeDocument/2006/relationships" xmlns:m="http://schemas.openxmlformats.org/officeDocument/2006/math" xmlns:v="urn:schemas-microsoft-com:vml" xmlns:wp14="http://schemas.microsoft.com/office/word/2010/wordprocessingDrawing" xmlns:wp="http://schemas.openxmlformats.org/drawingml/2006/wordprocessingDrawing" xmlns:w10="urn:schemas-microsoft-com:office:word" xmlns:w="http://schemas.openxmlformats.org/wordprocessingml/2006/main" xmlns:w14="http://schemas.microsoft.com/office/word/2010/wordml" xmlns:w15="http://schemas.microsoft.com/office/word/2012/wordml" xmlns:w16cid="http://schemas.microsoft.com/office/word/2016/wordml/cid" xmlns:w16se="http://schemas.microsoft.com/office/word/2015/wordml/symex" xmlns:wpg="http://schemas.microsoft.com/office/word/2010/wordprocessingGroup" xmlns:wpi="http://schemas.microsoft.com/office/word/2010/wordprocessingInk" xmlns:wne="http://schemas.microsoft.com/office/word/2006/wordml" xmlns:wps="http://schemas.microsoft.com/office/word/2010/wordprocessingShape" mc:Ignorable="w14 w15 w16se w16cid wp14">
   <w:p>
     <w:pPr>
       <w:pStyle w:val="Header"/>
@@ -708,7 +1043,7 @@
 </file>
 
 <file path=word/numbering.xml><?xml version="1.0" encoding="utf-8"?>
-<w:numbering xmlns:wpc="http://schemas.microsoft.com/office/word/2010/wordprocessingCanvas" xmlns:cx="http://schemas.microsoft.com/office/drawing/2014/chartex" xmlns:cx1="http://schemas.microsoft.com/office/drawing/2015/9/8/chartex" xmlns:mc="http://schemas.openxmlformats.org/markup-compatibility/2006" xmlns:o="urn:schemas-microsoft-com:office:office" xmlns:r="http://schemas.openxmlformats.org/officeDocument/2006/relationships" xmlns:m="http://schemas.openxmlformats.org/officeDocument/2006/math" xmlns:v="urn:schemas-microsoft-com:vml" xmlns:wp14="http://schemas.microsoft.com/office/word/2010/wordprocessingDrawing" xmlns:wp="http://schemas.openxmlformats.org/drawingml/2006/wordprocessingDrawing" xmlns:w10="urn:schemas-microsoft-com:office:word" xmlns:w="http://schemas.openxmlformats.org/wordprocessingml/2006/main" xmlns:w14="http://schemas.microsoft.com/office/word/2010/wordml" xmlns:w15="http://schemas.microsoft.com/office/word/2012/wordml" xmlns:w16se="http://schemas.microsoft.com/office/word/2015/wordml/symex" xmlns:wpg="http://schemas.microsoft.com/office/word/2010/wordprocessingGroup" xmlns:wpi="http://schemas.microsoft.com/office/word/2010/wordprocessingInk" xmlns:wne="http://schemas.microsoft.com/office/word/2006/wordml" xmlns:wps="http://schemas.microsoft.com/office/word/2010/wordprocessingShape" mc:Ignorable="w14 w15 w16se wp14">
+<w:numbering xmlns:wpc="http://schemas.microsoft.com/office/word/2010/wordprocessingCanvas" xmlns:cx="http://schemas.microsoft.com/office/drawing/2014/chartex" xmlns:cx1="http://schemas.microsoft.com/office/drawing/2015/9/8/chartex" xmlns:cx2="http://schemas.microsoft.com/office/drawing/2015/10/21/chartex" xmlns:cx3="http://schemas.microsoft.com/office/drawing/2016/5/9/chartex" xmlns:cx4="http://schemas.microsoft.com/office/drawing/2016/5/10/chartex" xmlns:cx5="http://schemas.microsoft.com/office/drawing/2016/5/11/chartex" xmlns:cx6="http://schemas.microsoft.com/office/drawing/2016/5/12/chartex" xmlns:cx7="http://schemas.microsoft.com/office/drawing/2016/5/13/chartex" xmlns:cx8="http://schemas.microsoft.com/office/drawing/2016/5/14/chartex" xmlns:mc="http://schemas.openxmlformats.org/markup-compatibility/2006" xmlns:aink="http://schemas.microsoft.com/office/drawing/2016/ink" xmlns:am3d="http://schemas.microsoft.com/office/drawing/2017/model3d" xmlns:o="urn:schemas-microsoft-com:office:office" xmlns:r="http://schemas.openxmlformats.org/officeDocument/2006/relationships" xmlns:m="http://schemas.openxmlformats.org/officeDocument/2006/math" xmlns:v="urn:schemas-microsoft-com:vml" xmlns:wp14="http://schemas.microsoft.com/office/word/2010/wordprocessingDrawing" xmlns:wp="http://schemas.openxmlformats.org/drawingml/2006/wordprocessingDrawing" xmlns:w10="urn:schemas-microsoft-com:office:word" xmlns:w="http://schemas.openxmlformats.org/wordprocessingml/2006/main" xmlns:w14="http://schemas.microsoft.com/office/word/2010/wordml" xmlns:w15="http://schemas.microsoft.com/office/word/2012/wordml" xmlns:w16cid="http://schemas.microsoft.com/office/word/2016/wordml/cid" xmlns:w16se="http://schemas.microsoft.com/office/word/2015/wordml/symex" xmlns:wpg="http://schemas.microsoft.com/office/word/2010/wordprocessingGroup" xmlns:wpi="http://schemas.microsoft.com/office/word/2010/wordprocessingInk" xmlns:wne="http://schemas.microsoft.com/office/word/2006/wordml" xmlns:wps="http://schemas.microsoft.com/office/word/2010/wordprocessingShape" mc:Ignorable="w14 w15 w16se w16cid wp14">
   <w:abstractNum w:abstractNumId="0" w15:restartNumberingAfterBreak="0">
     <w:nsid w:val="3AFE5D34"/>
     <w:multiLevelType w:val="hybridMultilevel"/>
@@ -829,7 +1164,7 @@
 </file>
 
 <file path=word/styles.xml><?xml version="1.0" encoding="utf-8"?>
-<w:styles xmlns:mc="http://schemas.openxmlformats.org/markup-compatibility/2006" xmlns:r="http://schemas.openxmlformats.org/officeDocument/2006/relationships" xmlns:w="http://schemas.openxmlformats.org/wordprocessingml/2006/main" xmlns:w14="http://schemas.microsoft.com/office/word/2010/wordml" xmlns:w15="http://schemas.microsoft.com/office/word/2012/wordml" xmlns:w16se="http://schemas.microsoft.com/office/word/2015/wordml/symex" mc:Ignorable="w14 w15 w16se">
+<w:styles xmlns:mc="http://schemas.openxmlformats.org/markup-compatibility/2006" xmlns:r="http://schemas.openxmlformats.org/officeDocument/2006/relationships" xmlns:w="http://schemas.openxmlformats.org/wordprocessingml/2006/main" xmlns:w14="http://schemas.microsoft.com/office/word/2010/wordml" xmlns:w15="http://schemas.microsoft.com/office/word/2012/wordml" xmlns:w16cid="http://schemas.microsoft.com/office/word/2016/wordml/cid" xmlns:w16se="http://schemas.microsoft.com/office/word/2015/wordml/symex" mc:Ignorable="w14 w15 w16se w16cid">
   <w:docDefaults>
     <w:rPrDefault>
       <w:rPr>
@@ -845,7 +1180,7 @@
       </w:pPr>
     </w:pPrDefault>
   </w:docDefaults>
-  <w:latentStyles w:defLockedState="0" w:defUIPriority="99" w:defSemiHidden="0" w:defUnhideWhenUsed="0" w:defQFormat="0" w:count="371">
+  <w:latentStyles w:defLockedState="0" w:defUIPriority="99" w:defSemiHidden="0" w:defUnhideWhenUsed="0" w:defQFormat="0" w:count="375">
     <w:lsdException w:name="Normal" w:uiPriority="0" w:qFormat="1"/>
     <w:lsdException w:name="heading 1" w:uiPriority="9" w:qFormat="1"/>
     <w:lsdException w:name="heading 2" w:semiHidden="1" w:uiPriority="9" w:unhideWhenUsed="1" w:qFormat="1"/>
@@ -951,7 +1286,6 @@
     <w:lsdException w:name="HTML Sample" w:semiHidden="1" w:unhideWhenUsed="1"/>
     <w:lsdException w:name="HTML Typewriter" w:semiHidden="1" w:unhideWhenUsed="1"/>
     <w:lsdException w:name="HTML Variable" w:semiHidden="1" w:unhideWhenUsed="1"/>
-    <w:lsdException w:name="Normal Table" w:semiHidden="1" w:unhideWhenUsed="1"/>
     <w:lsdException w:name="annotation subject" w:semiHidden="1" w:unhideWhenUsed="1"/>
     <w:lsdException w:name="No List" w:semiHidden="1" w:unhideWhenUsed="1"/>
     <w:lsdException w:name="Outline List 1" w:semiHidden="1" w:unhideWhenUsed="1"/>
@@ -995,10 +1329,8 @@
     <w:lsdException w:name="Table Elegant" w:semiHidden="1" w:unhideWhenUsed="1"/>
     <w:lsdException w:name="Table Professional" w:semiHidden="1" w:unhideWhenUsed="1"/>
     <w:lsdException w:name="Table Subtle 1" w:semiHidden="1" w:unhideWhenUsed="1"/>
-    <w:lsdException w:name="Table Subtle 2" w:semiHidden="1" w:unhideWhenUsed="1"/>
     <w:lsdException w:name="Table Web 1" w:semiHidden="1" w:unhideWhenUsed="1"/>
     <w:lsdException w:name="Table Web 2" w:semiHidden="1" w:unhideWhenUsed="1"/>
-    <w:lsdException w:name="Table Web 3" w:semiHidden="1" w:unhideWhenUsed="1"/>
     <w:lsdException w:name="Balloon Text" w:semiHidden="1" w:unhideWhenUsed="1"/>
     <w:lsdException w:name="Table Grid" w:uiPriority="39"/>
     <w:lsdException w:name="Table Theme" w:semiHidden="1" w:unhideWhenUsed="1"/>
@@ -1217,6 +1549,10 @@
     <w:lsdException w:name="List Table 5 Dark Accent 6" w:uiPriority="50"/>
     <w:lsdException w:name="List Table 6 Colorful Accent 6" w:uiPriority="51"/>
     <w:lsdException w:name="List Table 7 Colorful Accent 6" w:uiPriority="52"/>
+    <w:lsdException w:name="Mention" w:semiHidden="1" w:unhideWhenUsed="1"/>
+    <w:lsdException w:name="Smart Hyperlink" w:semiHidden="1" w:unhideWhenUsed="1"/>
+    <w:lsdException w:name="Hashtag" w:semiHidden="1" w:unhideWhenUsed="1"/>
+    <w:lsdException w:name="Unresolved Mention" w:semiHidden="1" w:unhideWhenUsed="1"/>
   </w:latentStyles>
   <w:style w:type="paragraph" w:default="1" w:styleId="Normal">
     <w:name w:val="Normal"/>

</xml_diff>